<commit_message>
faltando ver os diagramas só
</commit_message>
<xml_diff>
--- a/Relatório.docx
+++ b/Relatório.docx
@@ -4877,12 +4877,60 @@
                         <w:txbxContent>
                           <w:p>
                             <w:r>
-                              <w:t>Em primeiro lugar louvar a Allah todo poderoso e misericordioso por me permitir estar aqui e concluir este trabalho de licenciatura.</w:t>
+                              <w:t>Em primeiro luga</w:t>
+                            </w:r>
+                            <w:r>
+                              <w:t>r,</w:t>
+                            </w:r>
+                            <w:r>
+                              <w:t xml:space="preserve"> louv</w:t>
+                            </w:r>
+                            <w:r>
+                              <w:t>o</w:t>
+                            </w:r>
+                            <w:r>
+                              <w:t xml:space="preserve"> a Allah </w:t>
+                            </w:r>
+                            <w:r>
+                              <w:t>T</w:t>
+                            </w:r>
+                            <w:r>
+                              <w:t xml:space="preserve">odo </w:t>
+                            </w:r>
+                            <w:r>
+                              <w:t>P</w:t>
+                            </w:r>
+                            <w:r>
+                              <w:t xml:space="preserve">oderoso e </w:t>
+                            </w:r>
+                            <w:r>
+                              <w:t>M</w:t>
+                            </w:r>
+                            <w:r>
+                              <w:t>isericordioso por me permitir estar aqui e concluir este trabalho de licenciatura.</w:t>
                             </w:r>
                           </w:p>
                           <w:p>
                             <w:r>
-                              <w:t>Agradeço em particular ao meu supervisor Professor João Metambo</w:t>
+                              <w:t>Agradeço</w:t>
+                            </w:r>
+                            <w:r>
+                              <w:t>,</w:t>
+                            </w:r>
+                            <w:r>
+                              <w:t xml:space="preserve"> em particular</w:t>
+                            </w:r>
+                            <w:r>
+                              <w:t>,</w:t>
+                            </w:r>
+                            <w:r>
+                              <w:t xml:space="preserve"> ao meu supervisor</w:t>
+                            </w:r>
+                            <w:r>
+                              <w:t>,</w:t>
+                            </w:r>
+                            <w:r>
+                              <w:t xml:space="preserve"> Professor João Metambo</w:t>
                             </w:r>
                             <w:r>
                               <w:t>, que foi muito paciente e atencioso durante toda a realização do trabalho.</w:t>
@@ -4908,12 +4956,39 @@
                               <w:t>Informática</w:t>
                             </w:r>
                             <w:r>
-                              <w:t xml:space="preserve"> por oferecer o curso no qual estou me formando.</w:t>
+                              <w:t>,</w:t>
+                            </w:r>
+                            <w:r>
+                              <w:t xml:space="preserve"> por oferecer o curso no qual estou </w:t>
+                            </w:r>
+                            <w:r>
+                              <w:t xml:space="preserve">a </w:t>
+                            </w:r>
+                            <w:r>
+                              <w:t>me forma</w:t>
+                            </w:r>
+                            <w:r>
+                              <w:t>r</w:t>
+                            </w:r>
+                            <w:r>
+                              <w:t>.</w:t>
                             </w:r>
                           </w:p>
                           <w:p>
                             <w:r>
-                              <w:t>Aos meus pais pelo homem que eles criaram e que hoje tem orgulho de dedicar inteiramente este trabalho a eles.</w:t>
+                              <w:t>Aos meus pais</w:t>
+                            </w:r>
+                            <w:r>
+                              <w:t>,</w:t>
+                            </w:r>
+                            <w:r>
+                              <w:t xml:space="preserve"> pelo homem que eles criaram</w:t>
+                            </w:r>
+                            <w:r>
+                              <w:t>,</w:t>
+                            </w:r>
+                            <w:r>
+                              <w:t xml:space="preserve"> e que hoje tem orgulho de dedicar inteiramente este trabalho a eles.</w:t>
                             </w:r>
                           </w:p>
                           <w:p>
@@ -4997,12 +5072,60 @@
                   <w:txbxContent>
                     <w:p>
                       <w:r>
-                        <w:t>Em primeiro lugar louvar a Allah todo poderoso e misericordioso por me permitir estar aqui e concluir este trabalho de licenciatura.</w:t>
+                        <w:t>Em primeiro luga</w:t>
+                      </w:r>
+                      <w:r>
+                        <w:t>r,</w:t>
+                      </w:r>
+                      <w:r>
+                        <w:t xml:space="preserve"> louv</w:t>
+                      </w:r>
+                      <w:r>
+                        <w:t>o</w:t>
+                      </w:r>
+                      <w:r>
+                        <w:t xml:space="preserve"> a Allah </w:t>
+                      </w:r>
+                      <w:r>
+                        <w:t>T</w:t>
+                      </w:r>
+                      <w:r>
+                        <w:t xml:space="preserve">odo </w:t>
+                      </w:r>
+                      <w:r>
+                        <w:t>P</w:t>
+                      </w:r>
+                      <w:r>
+                        <w:t xml:space="preserve">oderoso e </w:t>
+                      </w:r>
+                      <w:r>
+                        <w:t>M</w:t>
+                      </w:r>
+                      <w:r>
+                        <w:t>isericordioso por me permitir estar aqui e concluir este trabalho de licenciatura.</w:t>
                       </w:r>
                     </w:p>
                     <w:p>
                       <w:r>
-                        <w:t>Agradeço em particular ao meu supervisor Professor João Metambo</w:t>
+                        <w:t>Agradeço</w:t>
+                      </w:r>
+                      <w:r>
+                        <w:t>,</w:t>
+                      </w:r>
+                      <w:r>
+                        <w:t xml:space="preserve"> em particular</w:t>
+                      </w:r>
+                      <w:r>
+                        <w:t>,</w:t>
+                      </w:r>
+                      <w:r>
+                        <w:t xml:space="preserve"> ao meu supervisor</w:t>
+                      </w:r>
+                      <w:r>
+                        <w:t>,</w:t>
+                      </w:r>
+                      <w:r>
+                        <w:t xml:space="preserve"> Professor João Metambo</w:t>
                       </w:r>
                       <w:r>
                         <w:t>, que foi muito paciente e atencioso durante toda a realização do trabalho.</w:t>
@@ -5028,12 +5151,39 @@
                         <w:t>Informática</w:t>
                       </w:r>
                       <w:r>
-                        <w:t xml:space="preserve"> por oferecer o curso no qual estou me formando.</w:t>
+                        <w:t>,</w:t>
+                      </w:r>
+                      <w:r>
+                        <w:t xml:space="preserve"> por oferecer o curso no qual estou </w:t>
+                      </w:r>
+                      <w:r>
+                        <w:t xml:space="preserve">a </w:t>
+                      </w:r>
+                      <w:r>
+                        <w:t>me forma</w:t>
+                      </w:r>
+                      <w:r>
+                        <w:t>r</w:t>
+                      </w:r>
+                      <w:r>
+                        <w:t>.</w:t>
                       </w:r>
                     </w:p>
                     <w:p>
                       <w:r>
-                        <w:t>Aos meus pais pelo homem que eles criaram e que hoje tem orgulho de dedicar inteiramente este trabalho a eles.</w:t>
+                        <w:t>Aos meus pais</w:t>
+                      </w:r>
+                      <w:r>
+                        <w:t>,</w:t>
+                      </w:r>
+                      <w:r>
+                        <w:t xml:space="preserve"> pelo homem que eles criaram</w:t>
+                      </w:r>
+                      <w:r>
+                        <w:t>,</w:t>
+                      </w:r>
+                      <w:r>
+                        <w:t xml:space="preserve"> e que hoje tem orgulho de dedicar inteiramente este trabalho a eles.</w:t>
                       </w:r>
                     </w:p>
                     <w:p>
@@ -5120,6 +5270,9 @@
     <w:p>
       <w:pPr>
         <w:pStyle w:val="Ttulo1"/>
+        <w:rPr>
+          <w:lang w:val="en-US"/>
+        </w:rPr>
       </w:pPr>
     </w:p>
     <w:p>
@@ -5148,7 +5301,10 @@
         <w:t xml:space="preserve">, que tem como finalidade ser aplicado no mercado de transporte escolar em </w:t>
       </w:r>
       <w:r>
-        <w:t>moçambique</w:t>
+        <w:t>M</w:t>
+      </w:r>
+      <w:r>
+        <w:t>oçambique</w:t>
       </w:r>
       <w:r>
         <w:t xml:space="preserve">. Para o desenvolvimento do trabalho foram empregados todos os conhecimentos adquiridos aquando do processo de aprendizado no </w:t>
@@ -5226,7 +5382,13 @@
         <w:t xml:space="preserve"> escolar</w:t>
       </w:r>
       <w:r>
-        <w:t xml:space="preserve"> em moçambique.</w:t>
+        <w:t xml:space="preserve"> em </w:t>
+      </w:r>
+      <w:r>
+        <w:t>M</w:t>
+      </w:r>
+      <w:r>
+        <w:t>oçambique.</w:t>
       </w:r>
     </w:p>
     <w:p/>
@@ -5548,6 +5710,7 @@
           <w:p>
             <w:pPr>
               <w:pStyle w:val="Default"/>
+              <w:spacing w:line="360" w:lineRule="auto"/>
               <w:jc w:val="both"/>
               <w:cnfStyle w:val="000000000000" w:firstRow="0" w:lastRow="0" w:firstColumn="0" w:lastColumn="0" w:oddVBand="0" w:evenVBand="0" w:oddHBand="0" w:evenHBand="0" w:firstRowFirstColumn="0" w:firstRowLastColumn="0" w:lastRowFirstColumn="0" w:lastRowLastColumn="0"/>
             </w:pPr>
@@ -5820,6 +5983,7 @@
           <w:p>
             <w:pPr>
               <w:pStyle w:val="Default"/>
+              <w:spacing w:line="360" w:lineRule="auto"/>
               <w:jc w:val="both"/>
               <w:cnfStyle w:val="000000000000" w:firstRow="0" w:lastRow="0" w:firstColumn="0" w:lastColumn="0" w:oddVBand="0" w:evenVBand="0" w:oddHBand="0" w:evenHBand="0" w:firstRowFirstColumn="0" w:firstRowLastColumn="0" w:lastRowFirstColumn="0" w:lastRowLastColumn="0"/>
             </w:pPr>
@@ -5857,6 +6021,7 @@
           <w:p>
             <w:pPr>
               <w:pStyle w:val="Default"/>
+              <w:spacing w:line="360" w:lineRule="auto"/>
               <w:jc w:val="both"/>
               <w:cnfStyle w:val="000000000000" w:firstRow="0" w:lastRow="0" w:firstColumn="0" w:lastColumn="0" w:oddVBand="0" w:evenVBand="0" w:oddHBand="0" w:evenHBand="0" w:firstRowFirstColumn="0" w:firstRowLastColumn="0" w:lastRowFirstColumn="0" w:lastRowLastColumn="0"/>
             </w:pPr>
@@ -5888,6 +6053,7 @@
           <w:p>
             <w:pPr>
               <w:pStyle w:val="Default"/>
+              <w:spacing w:line="360" w:lineRule="auto"/>
               <w:jc w:val="both"/>
               <w:cnfStyle w:val="000000000000" w:firstRow="0" w:lastRow="0" w:firstColumn="0" w:lastColumn="0" w:oddVBand="0" w:evenVBand="0" w:oddHBand="0" w:evenHBand="0" w:firstRowFirstColumn="0" w:firstRowLastColumn="0" w:lastRowFirstColumn="0" w:lastRowLastColumn="0"/>
             </w:pPr>
@@ -5919,6 +6085,7 @@
           <w:p>
             <w:pPr>
               <w:pStyle w:val="Default"/>
+              <w:spacing w:line="360" w:lineRule="auto"/>
               <w:jc w:val="both"/>
               <w:cnfStyle w:val="000000000000" w:firstRow="0" w:lastRow="0" w:firstColumn="0" w:lastColumn="0" w:oddVBand="0" w:evenVBand="0" w:oddHBand="0" w:evenHBand="0" w:firstRowFirstColumn="0" w:firstRowLastColumn="0" w:lastRowFirstColumn="0" w:lastRowLastColumn="0"/>
             </w:pPr>
@@ -15202,7 +15369,13 @@
     <w:p>
       <w:bookmarkStart w:id="27" w:name="_Hlk143077193"/>
       <w:r>
-        <w:t xml:space="preserve">O acesso ao transporte publico é fundamental para facilitar e gerenciar a </w:t>
+        <w:t>O acesso ao transporte p</w:t>
+      </w:r>
+      <w:r>
+        <w:t>ú</w:t>
+      </w:r>
+      <w:r>
+        <w:t xml:space="preserve">blico é fundamental para facilitar e gerenciar a </w:t>
       </w:r>
       <w:r>
         <w:t>permanência</w:t>
@@ -15223,10 +15396,19 @@
         <w:t xml:space="preserve"> A existência de transporte escolar é uma forma de contribuir para redução da evasão escolar, uma vez que muitos alunos acabam abandonando o estudo</w:t>
       </w:r>
       <w:r>
-        <w:t xml:space="preserve"> em  escolas especificas</w:t>
-      </w:r>
-      <w:r>
-        <w:t xml:space="preserve"> porque não conseguem chegar a escola (Menezes &amp; Oliveira, 2019)</w:t>
+        <w:t xml:space="preserve"> em escolas espec</w:t>
+      </w:r>
+      <w:r>
+        <w:t>í</w:t>
+      </w:r>
+      <w:r>
+        <w:t>ficas</w:t>
+      </w:r>
+      <w:r>
+        <w:t xml:space="preserve"> </w:t>
+      </w:r>
+      <w:r>
+        <w:t>porque não conseguem chegar a escola (Menezes &amp; Oliveira, 2019)</w:t>
       </w:r>
       <w:r>
         <w:t>.</w:t>
@@ -15297,7 +15479,7 @@
         <w:t>envolvidas</w:t>
       </w:r>
       <w:r>
-        <w:t xml:space="preserve">, permite o planejamento eficiente de rotas, o monitoramento automatizado da frequência dos alunos e registro da manutenção </w:t>
+        <w:t xml:space="preserve">, permite o planejamento eficiente de rotas, o monitoramento automatizado da frequência dos alunos e registo da manutenção </w:t>
       </w:r>
       <w:r>
         <w:t xml:space="preserve">dos </w:t>
@@ -15428,7 +15610,7 @@
         <w:t>gestão</w:t>
       </w:r>
       <w:r>
-        <w:t xml:space="preserve"> .</w:t>
+        <w:t>.</w:t>
       </w:r>
     </w:p>
     <w:p>
@@ -15997,7 +16179,6 @@
         <w:t xml:space="preserve"> 1: Introdução </w:t>
       </w:r>
       <w:r>
-        <w:softHyphen/>
         <w:t xml:space="preserve">- </w:t>
       </w:r>
       <w:r>
@@ -16492,7 +16673,13 @@
     </w:p>
     <w:p>
       <w:r>
-        <w:t>O transporte de estudantes permite que vários obstáculos que antes não eram possíveis de resolver, mais simples e de fácil aderência. Os transportes escolares são um bem para as crianças que precisam sair de suas casas até suas escolas de forma cômoda e segura. Permite aos alunos vencer as barreiras geográficas, que inclui grandes distâncias e ter acesso aos estabelecimentos de ensino.</w:t>
+        <w:t>O transporte de estudantes permite que vários obstáculos que antes não eram possíveis de resolver, mais simples e de fácil aderência. Os transportes escolares são um bem para as crianças que precisam sair de suas casas até suas escolas de forma c</w:t>
+      </w:r>
+      <w:r>
+        <w:t>ó</w:t>
+      </w:r>
+      <w:r>
+        <w:t>moda e segura. Permite aos alunos vencer as barreiras geográficas, que inclui grandes distâncias e ter acesso aos estabelecimentos de ensino.</w:t>
       </w:r>
     </w:p>
     <w:p/>
@@ -16711,7 +16898,13 @@
               <w:t xml:space="preserve">Em </w:t>
             </w:r>
             <w:r>
-              <w:t>Ontário – Canadá, foi criado o Conselho de Viagens Escolares Ativas de Ontário (OAST) que tem como objetivo criar uma cultura de viagens escolares a</w:t>
+              <w:t>Ontário – Canadá, foi criado o Conselho de Viagens Escolares Ativas de Ontário (OAST) que tem como obje</w:t>
+            </w:r>
+            <w:r>
+              <w:t>c</w:t>
+            </w:r>
+            <w:r>
+              <w:t>tivo criar uma cultura de viagens escolares a</w:t>
             </w:r>
             <w:r>
               <w:t>c</w:t>
@@ -16761,7 +16954,25 @@
               <w:spacing w:line="360" w:lineRule="auto"/>
             </w:pPr>
             <w:r>
-              <w:t>Nos Estados Unidos da América (EUA), o transporte até a escola é sustentado pelo modal rodoviário tradicional: os ônibus. No Colorado o mínimo que uma criança deve morar de sua escola é de 1,6 quilômetros dependendo de seu grau de escolaridade (Burgoyne-Allen e Schiess, 2017).</w:t>
+              <w:t xml:space="preserve">Nos Estados Unidos da América (EUA), o transporte até a escola é sustentado pelo modal rodoviário tradicional: os </w:t>
+            </w:r>
+            <w:r>
+              <w:t>carros</w:t>
+            </w:r>
+            <w:r>
+              <w:t xml:space="preserve">. No Colorado o mínimo que uma criança deve </w:t>
+            </w:r>
+            <w:r>
+              <w:t>viver</w:t>
+            </w:r>
+            <w:r>
+              <w:t xml:space="preserve"> de sua escola é de 1,6 quil</w:t>
+            </w:r>
+            <w:r>
+              <w:t>ó</w:t>
+            </w:r>
+            <w:r>
+              <w:t>metros dependendo de seu grau de escolaridade (Burgoyne-Allen e Schiess, 2017).</w:t>
             </w:r>
           </w:p>
         </w:tc>
@@ -16799,7 +17010,13 @@
               <w:spacing w:line="360" w:lineRule="auto"/>
             </w:pPr>
             <w:r>
-              <w:t>Segundo a education act (1972) e a Education Regulation (2012), o governo oferece transporte escolar gratuito desde que haja 10 crianças que moram a cinco quilômetros da escola (Department for Education and Child Development, 2017).</w:t>
+              <w:t>Segundo a education act (1972) e a Education Regulation (2012), o governo oferece transporte escolar gratuito desde que haja 10 crianças que moram a cinco quil</w:t>
+            </w:r>
+            <w:r>
+              <w:t>ó</w:t>
+            </w:r>
+            <w:r>
+              <w:t>metros da escola (Department for Education and Child Development, 2017).</w:t>
             </w:r>
           </w:p>
         </w:tc>
@@ -16849,7 +17066,13 @@
               <w:spacing w:line="360" w:lineRule="auto"/>
             </w:pPr>
             <w:r>
-              <w:t>No Brasil é oferecido o transporte escolar gratuito, para crianças e adolescentes residentes, preferencialmente, na área rural. Sendo assim, foi criado, no ano de 2007, pelo Fundo Nacional de Desenvolvimento da Educação – FNDE, o programa Caminho da Escola a partir da Resolução nº 3, do Conselho Deliberativo do mesmo, programa este que define que o transporte escolar deve oferecer ônibus, lanchas e bicicletas fabricados especialmente para o tráfego nestas regiões, sempre visando à segurança e à qualidade do transporte (Fundo Nacional de Desenvolvimento da Educação, 2019).</w:t>
+              <w:t xml:space="preserve">No Brasil é oferecido o transporte escolar gratuito, para crianças e adolescentes residentes, preferencialmente, na área rural. Sendo assim, foi criado, no ano de 2007, pelo Fundo Nacional de Desenvolvimento da Educação – FNDE, o programa Caminho da Escola a partir da Resolução nº 3, do Conselho Deliberativo do mesmo, programa este que define que o transporte escolar deve oferecer </w:t>
+            </w:r>
+            <w:r>
+              <w:t>carros</w:t>
+            </w:r>
+            <w:r>
+              <w:t>, lanchas e bicicletas fabricados especialmente para o tráfego nestas regiões, sempre visando à segurança e à qualidade do transporte (Fundo Nacional de Desenvolvimento da Educação, 2019).</w:t>
             </w:r>
           </w:p>
         </w:tc>
@@ -16909,7 +17132,13 @@
             </w:r>
             <w:r>
               <w:lastRenderedPageBreak/>
-              <w:t>atenderem a todos os 3 critérios: têm entre 5 e 21 anos de idade e têm necessidades de segurança e/ou mobilidade que os impeça de viajar independentemente para e da escola ou de acessar transporte público ou ônibus escolar. estão frequentando a escola estadual mais próxima, escola estadual integrada ou outro ambiente educacional em que possam se inscrever (New Zealand Government, 2020)</w:t>
+              <w:t xml:space="preserve">atenderem a todos os 3 critérios: têm entre 5 e 21 anos de idade e têm necessidades de segurança e/ou mobilidade que os impeça de viajar independentemente para e da escola ou de acessar transporte público ou </w:t>
+            </w:r>
+            <w:r>
+              <w:t>carro</w:t>
+            </w:r>
+            <w:r>
+              <w:t xml:space="preserve"> escolar. estão frequentando a escola estadual mais próxima, escola estadual integrada ou outro ambiente educacional em que possam se inscrever (New Zealand Government, 2020)</w:t>
             </w:r>
           </w:p>
         </w:tc>
@@ -17067,7 +17296,13 @@
         <w:t>República</w:t>
       </w:r>
       <w:r>
-        <w:t xml:space="preserve">, maio de 2019), o acesso a um transporte escolar não é </w:t>
+        <w:t xml:space="preserve">, </w:t>
+      </w:r>
+      <w:r>
+        <w:t>M</w:t>
+      </w:r>
+      <w:r>
+        <w:t xml:space="preserve">aio de 2019), o acesso a um transporte escolar não é </w:t>
       </w:r>
       <w:r>
         <w:t>gratuito</w:t>
@@ -17149,7 +17384,13 @@
       <w:bookmarkStart w:id="73" w:name="_Toc145447385"/>
       <w:bookmarkStart w:id="74" w:name="_Toc146010325"/>
       <w:r>
-        <w:t>Gestão (Direção)</w:t>
+        <w:t>Gestão (Dire</w:t>
+      </w:r>
+      <w:r>
+        <w:t>c</w:t>
+      </w:r>
+      <w:r>
+        <w:t>ção)</w:t>
       </w:r>
       <w:bookmarkEnd w:id="72"/>
       <w:bookmarkEnd w:id="73"/>
@@ -17259,7 +17500,7 @@
         <w:t>é</w:t>
       </w:r>
       <w:r>
-        <w:t>m disso, de acordo com (Brown, 2020),  a implementação de sistemas de rastreamento e monitoramento avançados tem se mostrado fundamentais para melhorar</w:t>
+        <w:t>m disso, de acordo com (Brown, 2020),  a implementação de sistemas de rastreamento e monitoramento avançados tem se mostrado fundamentais para melhor</w:t>
       </w:r>
       <w:r>
         <w:t>ia</w:t>
@@ -17288,15 +17529,7 @@
         <w:t xml:space="preserve"> Valente et. al (2011), citado por</w:t>
       </w:r>
       <w:r>
-        <w:t xml:space="preserve"> </w:t>
-      </w:r>
-      <w:proofErr w:type="spellStart"/>
-      <w:r>
-        <w:t>Ucella</w:t>
-      </w:r>
-      <w:proofErr w:type="spellEnd"/>
-      <w:r>
-        <w:t xml:space="preserve"> e Corrêa (2021)</w:t>
+        <w:t xml:space="preserve"> Ucella e Corrêa (2021)</w:t>
       </w:r>
       <w:r>
         <w:t xml:space="preserve">, a gestão de frotas implica directamente na </w:t>
@@ -17305,7 +17538,13 @@
         <w:t>optimização</w:t>
       </w:r>
       <w:r>
-        <w:t xml:space="preserve"> dela, alem de reduzir custos e ampliar a confiança dos clientes, porém, quanto maior for numero de clientes, maior deve ser a estrutura de tratamento e atendimento para que sejam eficazes. </w:t>
+        <w:t xml:space="preserve"> dela, alem de reduzir custos e ampliar a confiança dos clientes, porém, quanto maior for </w:t>
+      </w:r>
+      <w:r>
+        <w:t>número</w:t>
+      </w:r>
+      <w:r>
+        <w:t xml:space="preserve"> de clientes, maior deve ser a estrutura de tratamento e atendimento para que sejam eficazes. </w:t>
       </w:r>
     </w:p>
     <w:p>
@@ -17379,7 +17618,23 @@
           <w:b w:val="0"/>
           <w:bCs/>
         </w:rPr>
-        <w:t xml:space="preserve"> e eficiência operacional, redução de custos e melhoria na segurança.</w:t>
+        <w:t xml:space="preserve"> e eficiência operacional, redução de custos e melhoria </w:t>
+      </w:r>
+      <w:r>
+        <w:rPr>
+          <w:rStyle w:val="Ttulo3Carter"/>
+          <w:b w:val="0"/>
+          <w:bCs/>
+        </w:rPr>
+        <w:t>d</w:t>
+      </w:r>
+      <w:r>
+        <w:rPr>
+          <w:rStyle w:val="Ttulo3Carter"/>
+          <w:b w:val="0"/>
+          <w:bCs/>
+        </w:rPr>
+        <w:t>a segurança.</w:t>
       </w:r>
     </w:p>
     <w:p>
@@ -17734,7 +17989,25 @@
         <w:t xml:space="preserve"> – </w:t>
       </w:r>
       <w:r>
-        <w:t xml:space="preserve">constituída por infraestruturas físicas, tais como vias, paradas, </w:t>
+        <w:t>constituída por infra</w:t>
+      </w:r>
+      <w:r>
+        <w:t>-</w:t>
+      </w:r>
+      <w:r>
+        <w:t xml:space="preserve">estruturas físicas, tais como </w:t>
+      </w:r>
+      <w:r>
+        <w:t>rotas</w:t>
+      </w:r>
+      <w:r>
+        <w:t xml:space="preserve">, </w:t>
+      </w:r>
+      <w:r>
+        <w:t>paragens</w:t>
+      </w:r>
+      <w:r>
+        <w:t xml:space="preserve">, </w:t>
       </w:r>
       <w:r>
         <w:t>manutenção</w:t>
@@ -18101,7 +18374,19 @@
         <w:t>”</w:t>
       </w:r>
       <w:r>
-        <w:t xml:space="preserve"> hospedado na internet onde o usuário pode acessá-lo po</w:t>
+        <w:t xml:space="preserve"> hospedado na internet onde o usuário pode </w:t>
+      </w:r>
+      <w:r>
+        <w:t>ace</w:t>
+      </w:r>
+      <w:r>
+        <w:t>d</w:t>
+      </w:r>
+      <w:r>
+        <w:t>ê-lo</w:t>
+      </w:r>
+      <w:r>
+        <w:t xml:space="preserve"> po</w:t>
       </w:r>
       <w:r>
         <w:t>r</w:t>
@@ -18155,7 +18440,13 @@
         <w:t>”</w:t>
       </w:r>
       <w:r>
-        <w:t xml:space="preserve"> e sua interatividade aos usuários mesmo que estejam distantes um do outro.</w:t>
+        <w:t xml:space="preserve"> e sua intera</w:t>
+      </w:r>
+      <w:r>
+        <w:t>c</w:t>
+      </w:r>
+      <w:r>
+        <w:t>tividade aos usuários mesmo que estejam distantes um do outro.</w:t>
       </w:r>
     </w:p>
     <w:p/>
@@ -18217,7 +18508,19 @@
         <w:rPr>
           <w:shd w:val="clear" w:color="auto" w:fill="FFFFFF"/>
         </w:rPr>
-        <w:t xml:space="preserve"> inclusão de um sistema web no transporte escolar compartilhado e gerando informações em tempo real de qualquer localidade, permite um transporte interativo e seguro, como também uma forma mais pratica no cadastro de </w:t>
+        <w:t xml:space="preserve"> inclusão de um sistema web no transporte escolar compartilhado e gerando informações em tempo real de qualquer localidade, permite um transporte intera</w:t>
+      </w:r>
+      <w:r>
+        <w:rPr>
+          <w:shd w:val="clear" w:color="auto" w:fill="FFFFFF"/>
+        </w:rPr>
+        <w:t>c</w:t>
+      </w:r>
+      <w:r>
+        <w:rPr>
+          <w:shd w:val="clear" w:color="auto" w:fill="FFFFFF"/>
+        </w:rPr>
+        <w:t xml:space="preserve">tivo e seguro, como também uma forma mais pratica no cadastro de </w:t>
       </w:r>
       <w:r>
         <w:rPr>
@@ -18318,7 +18621,7 @@
     </w:p>
     <w:p>
       <w:r>
-        <w:t>Segundo (Lemos II, 2011), a informação é o recurso mais importante dentro de uma organização. A informação pode contribuir decisivamente para maior ou menor competitividade de uma organização. Pode levar à melhoria da capacidade de tomada de decisão em todos níveis, contribuindo para uma melhor gestão. A informação é um dos principais activos da sociedade moderna, cujo gerenciamento é necessário para a tradução e veiculação de conhecimento táctico, de amplo potencial de valor, em conhecimento registrado e, portanto, reutilizável.</w:t>
+        <w:t>Segundo (Lemos II, 2011), a informação é o recurso mais importante dentro de uma organização. A informação pode contribuir decisivamente para maior ou menor competitividade de uma organização. Pode levar à melhoria da capacidade de tomada de decisão em todos níveis, contribuindo para uma melhor gestão. A informação é um dos principais activos da sociedade moderna, cujo gerenciamento é necessário para a tradução e veiculação de conhecimento táctico, de amplo potencial de valor, em conhecimento registado e, portanto, reutilizável.</w:t>
       </w:r>
     </w:p>
     <w:p>
@@ -18498,11 +18801,17 @@
     </w:p>
     <w:p>
       <w:r>
-        <w:t xml:space="preserve">Segundo (Sommerville, 2009), inúmeras pessoas escrevem programas de computador. Pessoas envolvidas em negócios escrevem programas em planilhas para simplificar seu trabalho, cientistas e engenheiros escrevem programas para processar seus dados experimentais, e há aqueles que escrevem programas como “hobby”, para seu próprio interesse e diversão. Contudo, o desenvolvimento de “software” é uma </w:t>
+        <w:t xml:space="preserve">Segundo (Sommerville, 2009), inúmeras pessoas escrevem programas de computador. Pessoas envolvidas em negócios escrevem programas em planilhas para simplificar seu trabalho, cientistas e engenheiros escrevem programas para processar seus dados experimentais, e há aqueles que escrevem programas como </w:t>
+      </w:r>
+      <w:r>
+        <w:t>passatempo</w:t>
+      </w:r>
+      <w:r>
+        <w:t xml:space="preserve">, para seu próprio interesse e diversão. Contudo, o desenvolvimento de “software” é </w:t>
       </w:r>
       <w:r>
         <w:lastRenderedPageBreak/>
-        <w:t xml:space="preserve">actividade profissional, em que o “software” é desenvolvido para um propósito específico de negócio, para inclusão em outros dispositivos ou como produtos de “software” como </w:t>
+        <w:t xml:space="preserve">uma actividade profissional, em que o “software” é desenvolvido para um propósito específico de negócio, para inclusão em outros dispositivos ou como produtos de “software” como </w:t>
       </w:r>
       <w:r>
         <w:t>SI</w:t>
@@ -18820,7 +19129,7 @@
         <w:t>os dados escolares cont</w:t>
       </w:r>
       <w:r>
-        <w:t>é</w:t>
+        <w:t>ê</w:t>
       </w:r>
       <w:r>
         <w:t xml:space="preserve">m informações sobre localização de escolas, horários de </w:t>
@@ -18878,7 +19187,13 @@
         <w:t>selecção</w:t>
       </w:r>
       <w:r>
-        <w:t xml:space="preserve"> de ponto de transporte busca selecionar um conjunto de pontos de transporte e atribuir alunos a essas par</w:t>
+        <w:t xml:space="preserve"> de ponto de transporte busca sele</w:t>
+      </w:r>
+      <w:r>
+        <w:t>c</w:t>
+      </w:r>
+      <w:r>
+        <w:t>cionar um conjunto de pontos de transporte e atribuir alunos a essas par</w:t>
       </w:r>
       <w:r>
         <w:t>agens</w:t>
@@ -18949,7 +19264,13 @@
         <w:t xml:space="preserve">Programação de rota: </w:t>
       </w:r>
       <w:r>
-        <w:t>a programação da rota especifica a hora exata de início e término de cada rota e forma uma cadeia de rotas que podem ser executadas sucessivamente pelo mesmo transporte.</w:t>
+        <w:t>a programação da rota especifica a hora exa</w:t>
+      </w:r>
+      <w:r>
+        <w:t>c</w:t>
+      </w:r>
+      <w:r>
+        <w:t>ta de início e término de cada rota e forma uma cadeia de rotas que podem ser executadas sucessivamente pelo mesmo transporte.</w:t>
       </w:r>
     </w:p>
     <w:p/>
@@ -19184,15 +19505,13 @@
         <w:t xml:space="preserve"> para a realização do estudo de campo com </w:t>
       </w:r>
       <w:r>
-        <w:t xml:space="preserve">vista a aprofundar a realidade especifica no que </w:t>
-      </w:r>
-      <w:proofErr w:type="spellStart"/>
-      <w:r>
-        <w:t>re</w:t>
-      </w:r>
-      <w:proofErr w:type="spellEnd"/>
-      <w:r>
-        <w:t xml:space="preserve"> refere à procura de serviço de transporte escolar.</w:t>
+        <w:t>vista a aprofundar a realidade espec</w:t>
+      </w:r>
+      <w:r>
+        <w:t>í</w:t>
+      </w:r>
+      <w:r>
+        <w:t>fica no que refere à procura de serviço de transporte escolar.</w:t>
       </w:r>
     </w:p>
     <w:p/>
@@ -19284,7 +19603,13 @@
     </w:p>
     <w:p>
       <w:r>
-        <w:t>A pesquisa bibliográfica é o passo inicial na con</w:t>
+        <w:t xml:space="preserve">A pesquisa bibliográfica é </w:t>
+      </w:r>
+      <w:r>
+        <w:t>a etapa</w:t>
+      </w:r>
+      <w:r>
+        <w:t xml:space="preserve"> inicial na con</w:t>
       </w:r>
       <w:r>
         <w:t>s</w:t>
@@ -19503,7 +19828,18 @@
         <w:t>Para colher informações sobre a gestão de frotas de transporte escolar, foram realizadas entrevistas aos proprietários de um ou mais veículos de transporte escolar, e foram feitas entrevistas à condutores de veículos de transporte escolar, com propósito de melhor entender o processo de gestão actual e as dificuldades enfrentadas por eles neste processo.</w:t>
       </w:r>
       <w:r>
-        <w:t xml:space="preserve"> As entrevistas foram semi-estruturadas, visto que, este tipo de entrevista permite o entrevistado a falar livremente sobre assunto, mas, quando este se desvia do assunto é importante traze-lo de volta ao foco da entrevista.</w:t>
+        <w:t xml:space="preserve"> As entrevistas foram semi-estruturadas, visto que, este tipo de entrevista permite o entrevistado a falar livremente sobre assunto, mas, quando este se desvia do assunto é importante </w:t>
+      </w:r>
+      <w:r>
+        <w:t>trazê-lo</w:t>
+      </w:r>
+      <w:r>
+        <w:t xml:space="preserve"> de volta ao foco da entrevista.</w:t>
+      </w:r>
+    </w:p>
+    <w:p>
+      <w:r>
+        <w:t>Para a elaboração do corrente trabalho foi efectuado um questionário destinado a motoristas de veículos, e a donos de veículos que fazem o trabalho de transporte escolar. Ao todo foram questionadas 86 pessoas com recurso a um questionário físico e electrónico, sendo que 49 das pessoas questionadas, foi com recurso ao questionário electrónico e 37 pessoas que foi o restante, foi utilizado o questionário físico. Para que não houvesse duplicação de dados, correndo o risco de que o questionário fosse feito ao mesmo motorista ou dono do veículo, foi usado primeiro o questionário físico para os motoristas e proprietários dos veículos e em seguida foi usado o questionário electrónico verificando os nomes e contactos dos mesmos.</w:t>
       </w:r>
     </w:p>
     <w:p/>
@@ -19613,6 +19949,7 @@
       <w:bookmarkStart w:id="139" w:name="_Toc145447406"/>
       <w:bookmarkStart w:id="140" w:name="_Toc146010346"/>
       <w:r>
+        <w:lastRenderedPageBreak/>
         <w:t>Desenvolvimento do Sistema Proposto</w:t>
       </w:r>
       <w:bookmarkEnd w:id="138"/>
@@ -19658,7 +19995,13 @@
         <w:t xml:space="preserve"> </w:t>
       </w:r>
       <w:r>
-        <w:t>uma metodologia ágil de desenvolvimento de software que se concentra na entrega interativa e incremental de produtos.</w:t>
+        <w:t>uma metodologia ágil de desenvolvimento de software que se concentra na entrega intera</w:t>
+      </w:r>
+      <w:r>
+        <w:t>c</w:t>
+      </w:r>
+      <w:r>
+        <w:t>tiva e incremental de produtos.</w:t>
       </w:r>
       <w:r>
         <w:t xml:space="preserve"> De acordo com Schwaber &amp; Sutherland (2</w:t>
@@ -19680,7 +20023,13 @@
         <w:t>Scrum</w:t>
       </w:r>
       <w:r>
-        <w:t xml:space="preserve"> é uma estrutura leve que ajuda as pessoas, equipes e organizações a gerar valores através de soluções adaptativas para problemas complexos</w:t>
+        <w:t xml:space="preserve"> é uma estrutura leve que ajuda as pessoas, equipes e organizações a gerar</w:t>
+      </w:r>
+      <w:r>
+        <w:t>em</w:t>
+      </w:r>
+      <w:r>
+        <w:t xml:space="preserve"> valores através de soluções adaptativas para problemas complexos</w:t>
       </w:r>
       <w:r>
         <w:t>.</w:t>
@@ -19711,7 +20060,6 @@
     </w:p>
     <w:p>
       <w:r>
-        <w:lastRenderedPageBreak/>
         <w:t xml:space="preserve">É por ser uma metodologia ágil de desenvolvimento </w:t>
       </w:r>
       <w:r>
@@ -19741,7 +20089,7 @@
           <w:i/>
           <w:iCs/>
         </w:rPr>
-        <w:t>s</w:t>
+        <w:t>S</w:t>
       </w:r>
       <w:r>
         <w:rPr>
@@ -19751,7 +20099,13 @@
         <w:t>crum</w:t>
       </w:r>
       <w:r>
-        <w:t xml:space="preserve"> foi selecionad</w:t>
+        <w:t xml:space="preserve"> foi selec</w:t>
+      </w:r>
+      <w:r>
+        <w:t>c</w:t>
+      </w:r>
+      <w:r>
+        <w:t>ionad</w:t>
       </w:r>
       <w:r>
         <w:t>a</w:t>
@@ -19824,7 +20178,13 @@
     </w:p>
     <w:p>
       <w:r>
-        <w:t>Vamos observar que o desenvolvimento de aplicações “web” possuem um ponto importante a se considerar. Existem duas componentes, “server-side” (lado do servidor) e “client-side”</w:t>
+        <w:t>Vamos observar que o desenvolvimento de aplicações “web” possu</w:t>
+      </w:r>
+      <w:r>
+        <w:t>i</w:t>
+      </w:r>
+      <w:r>
+        <w:t xml:space="preserve"> um ponto importante a se considerar. Existem duas componentes, “server-side” (lado do servidor) e “client-side”</w:t>
       </w:r>
       <w:r>
         <w:rPr>
@@ -19873,6 +20233,7 @@
     </w:p>
     <w:p>
       <w:r>
+        <w:lastRenderedPageBreak/>
         <w:t xml:space="preserve">Para a implementação do sistema, foi utilizada a linguagem de programação PHP com o “framework Laravel” para </w:t>
       </w:r>
       <w:r>
@@ -19893,11 +20254,12 @@
       <w:r>
         <w:t xml:space="preserve">A linguagem de programação PHP é a mais utilizada no desenvolvimento de </w:t>
       </w:r>
-      <w:proofErr w:type="spellStart"/>
-      <w:r>
-        <w:t>aplicacacoes</w:t>
-      </w:r>
-      <w:proofErr w:type="spellEnd"/>
+      <w:r>
+        <w:t>a</w:t>
+      </w:r>
+      <w:r>
+        <w:t>plicações</w:t>
+      </w:r>
       <w:r>
         <w:t xml:space="preserve"> </w:t>
       </w:r>
@@ -19959,11 +20321,7 @@
         <w:t xml:space="preserve">framework </w:t>
       </w:r>
       <w:r>
-        <w:t xml:space="preserve">é um facilitador no desenvolvimento de diversas aplicações e, sem dúvida, sua utilização poupa tempo e custos para quem o utiliza, pois de forma mais básica, é um conjunto de bibliotecas utilizadas para criar uma base onde as aplicações são construídas. É um </w:t>
-      </w:r>
-      <w:r>
-        <w:lastRenderedPageBreak/>
-        <w:t>optimizador de recursos. Tem como principal objectivo resolver problemas recorrentes com uma abordagem mais genérica. Ele permite ao desenvolvedor focar no problema da aplicação e não na arquitectura e configurações.</w:t>
+        <w:t>é um facilitador no desenvolvimento de diversas aplicações e, sem dúvida, sua utilização poupa tempo e custos para quem o utiliza, pois de forma mais básica, é um conjunto de bibliotecas utilizadas para criar uma base onde as aplicações são construídas. É um optimizador de recursos. Tem como principal objectivo resolver problemas recorrentes com uma abordagem mais genérica. Ele permite ao desenvolvedor focar no problema da aplicação e não na arquitectura e configurações.</w:t>
       </w:r>
     </w:p>
     <w:p>
@@ -20175,11 +20533,7 @@
     </w:p>
     <w:p>
       <w:r>
-        <w:t xml:space="preserve">Como ADI foi escolhido o “Visual Studio Code” como editor de texto. O “Visual Studio Code” é um editor de código aberto, o qual possui funcionalidades muito simples de utilizar. A princípio ele é uma </w:t>
-      </w:r>
-      <w:r>
-        <w:lastRenderedPageBreak/>
-        <w:t>ferramenta muito simples, mas ele possui uma loja de extensões muito grande, e que continua crescendo, podendo suportar várias linguagens de programação, tais como: PHP, JavaScript e permite também trabalhar com CSS.</w:t>
+        <w:t>Como ADI foi escolhido o “Visual Studio Code” como editor de texto. O “Visual Studio Code” é um editor de código aberto, o qual possui funcionalidades muito simples de utilizar. A princípio ele é uma ferramenta muito simples, mas ele possui uma loja de extensões muito grande, e que continua crescendo, podendo suportar várias linguagens de programação, tais como: PHP, JavaScript e permite também trabalhar com CSS.</w:t>
       </w:r>
     </w:p>
     <w:p>
@@ -20249,6 +20603,7 @@
     </w:p>
     <w:p>
       <w:r>
+        <w:lastRenderedPageBreak/>
         <w:t>“Git” é um sistema de controle de versão “open-source”, ou seja, gratuito. Ele é utilizado para a criação de histórico de alteração em código-fonte de projectos de desenvolvimento de “software”. Por meio da utilização dele, podemos saber quais foram as alterações realizadas, quem fez cada uma das alterações e baixar essas mudanças em nossa máquina (computador). Se necessário, reverte-las para a versão anterior.</w:t>
       </w:r>
     </w:p>
@@ -20275,7 +20630,6 @@
       <w:bookmarkStart w:id="166" w:name="_Toc145447409"/>
       <w:bookmarkStart w:id="167" w:name="_Toc146010349"/>
       <w:r>
-        <w:lastRenderedPageBreak/>
         <w:t>Plataforma</w:t>
       </w:r>
       <w:bookmarkEnd w:id="165"/>
@@ -20527,49 +20881,6 @@
         <w:ind w:left="709"/>
       </w:pPr>
       <w:r>
-        <w:t>O</w:t>
-      </w:r>
-      <w:r>
-        <w:t xml:space="preserve">btenção de </w:t>
-      </w:r>
-      <w:r>
-        <w:t>D</w:t>
-      </w:r>
-      <w:r>
-        <w:t>ado</w:t>
-      </w:r>
-      <w:r>
-        <w:t>s</w:t>
-      </w:r>
-    </w:p>
-    <w:p>
-      <w:r>
-        <w:t xml:space="preserve">Para a elaboração do corrente trabalho foi efectuado um questionário destinado a motoristas de veículos, e a donos de veículos que fazem o trabalho de transporte escolar. Ao todo foram questionadas 86 pessoas com recurso a um questionário físico e electrónico, sendo que 49 das pessoas questionadas, foi com recurso ao questionário electrónico e 37 pessoas que foi o restante, foi utilizado o questionário físico. </w:t>
-      </w:r>
-      <w:r>
-        <w:t xml:space="preserve">Para que não houvesse duplicação de dados, correndo o risco de </w:t>
-      </w:r>
-      <w:r>
-        <w:t>que o questionário fosse feito ao mesmo</w:t>
-      </w:r>
-      <w:r>
-        <w:t xml:space="preserve"> moto</w:t>
-      </w:r>
-      <w:r>
-        <w:t>rista ou dono do veículo, foi usado primeiro o questionário físico para os motoristas e proprietários dos veículos e em seguida foi usado o questionário electrónico verificando os nomes e contactos dos mesmos.</w:t>
-      </w:r>
-    </w:p>
-    <w:p/>
-    <w:p>
-      <w:pPr>
-        <w:pStyle w:val="Ttulo2"/>
-        <w:numPr>
-          <w:ilvl w:val="1"/>
-          <w:numId w:val="12"/>
-        </w:numPr>
-        <w:ind w:left="709"/>
-      </w:pPr>
-      <w:r>
         <w:t>Modelo Actual</w:t>
       </w:r>
     </w:p>
@@ -20678,41 +20989,38 @@
         <w:t xml:space="preserve"> onde ele é geralmente escrito</w:t>
       </w:r>
       <w:r>
-        <w:t xml:space="preserve">, que por sua vez não cria um fluxo de comunicação muito adequado visto que os veículos muitas vezes estão em movimento </w:t>
-      </w:r>
+        <w:t xml:space="preserve">, que por sua vez não cria um fluxo de comunicação muito adequado visto que os veículos muitas vezes estão em movimento e para poder tirar o contacto e gravar no telefone não é uma tarefa fácil. Deste modo a empresa prestadora do serviço de transporte tem menos fluxo de atendimento ao cliente que necessita aquele trabalho. </w:t>
+      </w:r>
+    </w:p>
+    <w:p>
+      <w:r>
+        <w:t xml:space="preserve">Quando o cliente tem sucesso na obtenção do contacto escrito no vidro de </w:t>
+      </w:r>
+      <w:r>
+        <w:t>trás</w:t>
+      </w:r>
+      <w:r>
+        <w:t xml:space="preserve"> do carro, ele liga para o contacto e se depara com a situação de que aquele contacto é do condutor do veículo </w:t>
+      </w:r>
+      <w:r>
+        <w:t xml:space="preserve">e não do gestor, tornando essa situação complicada para o motorista que é agora responsável por analisar se o local de onde o cliente quer partir e o seu destino constam no percurso que ele </w:t>
+      </w:r>
+      <w:r>
+        <w:t>efectua</w:t>
+      </w:r>
+      <w:r>
+        <w:t xml:space="preserve"> durante o dia de trabalho e só depois disso ele aceita ou recusa aquele cliente. Quando recusa</w:t>
+      </w:r>
+      <w:r>
+        <w:t>do</w:t>
+      </w:r>
+      <w:r>
+        <w:t>, o cliente tem que procurar por outro transporte, e quando aceite, o condutor fica responsável de anotar o cliente em seu caderno para incluir o novo cliente, guardando dados como contacto, nome, local de partida &amp; local de chegada, e o período de recolha.</w:t>
+      </w:r>
+    </w:p>
+    <w:p>
       <w:r>
         <w:lastRenderedPageBreak/>
-        <w:t xml:space="preserve">e para poder tirar o contacto e gravar no telefone não é uma tarefa fácil. Deste modo a empresa prestadora do serviço de transporte tem menos fluxo de atendimento ao cliente que necessita aquele trabalho. </w:t>
-      </w:r>
-    </w:p>
-    <w:p>
-      <w:r>
-        <w:t xml:space="preserve">Quando o cliente tem sucesso na obtenção do contacto escrito no vidro de </w:t>
-      </w:r>
-      <w:r>
-        <w:t>trás</w:t>
-      </w:r>
-      <w:r>
-        <w:t xml:space="preserve"> do carro, ele liga para o contacto e se depara com a situação de que aquele contacto é do condutor do veículo </w:t>
-      </w:r>
-      <w:r>
-        <w:t xml:space="preserve">e não do gestor, tornando essa situação complicada para o motorista que é agora responsável por analisar se o local de onde o cliente quer partir e o seu destino constam no percurso que ele </w:t>
-      </w:r>
-      <w:r>
-        <w:t>efectua</w:t>
-      </w:r>
-      <w:r>
-        <w:t xml:space="preserve"> durante o dia de trabalho e só depois disso ele aceita ou recusa aquele cliente. Quando recusa</w:t>
-      </w:r>
-      <w:r>
-        <w:t>do</w:t>
-      </w:r>
-      <w:r>
-        <w:t>, o cliente tem que procurar por outro transporte, e quando aceite, o condutor fica responsável de anotar o cliente em seu caderno para incluir o novo cliente, guardando dados como contacto, nome, local de partida &amp; local de chegada, e o período de recolha.</w:t>
-      </w:r>
-    </w:p>
-    <w:p>
-      <w:r>
         <w:t>Agora com o novo cliente devidamente adicionado ao caderno, o condutor deve informar ao seu gestor sobre a existência do novo cliente através de uma chamada efectuada, ou mesmo uma mensagem enviada. O gestor por sua vez é quem se responsabiliza por fazer o resto do serviço, como ajuste de horários e</w:t>
       </w:r>
       <w:r>
@@ -20890,7 +21198,6 @@
       <w:bookmarkStart w:id="176" w:name="_Toc145446857"/>
       <w:bookmarkStart w:id="177" w:name="_Toc146010362"/>
       <w:r>
-        <w:lastRenderedPageBreak/>
         <w:t>Modelo Proposto</w:t>
       </w:r>
       <w:bookmarkEnd w:id="176"/>
@@ -20903,11 +21210,12 @@
     </w:p>
     <w:p>
       <w:r>
-        <w:t>Como o objectivo é solucionar os constrangimentos identificados no modelo actual, o modelo proposto consiste na criação de um sistema de gestão de frotas de transporte escolar que facilitará a gestão do processo de transportes da frota, que diz respeito ao registro de dados dos veículos da frota, os dados dos motoristas de veículos específicos, dados dos estudantes e seus encarregados de educação, e planeamento de rotas a serem usadas para evitar desperdício de tempo.</w:t>
-      </w:r>
-    </w:p>
-    <w:p>
-      <w:r>
+        <w:t>Como o objectivo é solucionar os constrangimentos identificados no modelo actual, o modelo proposto consiste na criação de um sistema de gestão de frotas de transporte escolar que facilitará a gestão do processo de transportes da frota, que diz respeito ao registo de dados dos veículos da frota, os dados dos motoristas de veículos específicos, dados dos estudantes e seus encarregados de educação, e planeamento de rotas a serem usadas para evitar desperdício de tempo.</w:t>
+      </w:r>
+    </w:p>
+    <w:p>
+      <w:r>
+        <w:lastRenderedPageBreak/>
         <w:t>Esta solução de desenvolvimento de “software”</w:t>
       </w:r>
       <w:r>
@@ -21112,7 +21420,6 @@
         <w:rPr>
           <w:noProof/>
         </w:rPr>
-        <w:lastRenderedPageBreak/>
         <w:drawing>
           <wp:inline distT="0" distB="0" distL="0" distR="0" wp14:anchorId="4C4A4577" wp14:editId="1B0A490C">
             <wp:extent cx="6120130" cy="2426970"/>
@@ -21213,7 +21520,13 @@
     </w:p>
     <w:p>
       <w:r>
-        <w:t>Segundo Sommerville (2009), os requisitos de um sistema são as descrições do que o sistema deve fazer durante seu funcionamento, os serviços que oferece e as restrições a seu funcionamento. Continua dizendo que, esses requisitos refletem as necessidades dos clientes para o sistema a uma finalidade determinada, como controlar um dispositivo, colocar um pedido ou encontrar informações.</w:t>
+        <w:t>Segundo Sommerville (2009), os requisitos de um sistema são as descrições do que o sistema deve fazer durante seu funcionamento, os serviços que oferece e as restrições a seu funcionamento. Continua dizendo que, esses requisitos refle</w:t>
+      </w:r>
+      <w:r>
+        <w:t>c</w:t>
+      </w:r>
+      <w:r>
+        <w:t>tem as necessidades dos clientes para o sistema a uma finalidade determinada, como controlar um dispositivo, colocar um pedido ou encontrar informações.</w:t>
       </w:r>
     </w:p>
     <w:p/>
@@ -21229,6 +21542,7 @@
       <w:bookmarkStart w:id="192" w:name="_Toc145446864"/>
       <w:bookmarkStart w:id="193" w:name="_Toc146010370"/>
       <w:r>
+        <w:lastRenderedPageBreak/>
         <w:t>Estrutura da tabela de requisitos</w:t>
       </w:r>
       <w:bookmarkEnd w:id="192"/>
@@ -21295,7 +21609,13 @@
         </w:rPr>
       </w:pPr>
       <w:r>
-        <w:t xml:space="preserve">Para estabelecer a prioridade dos requisitos do sistema, foram adoptadas demostrações como: </w:t>
+        <w:t>Para estabelecer a prioridade dos requisitos do sistema, foram adoptadas demo</w:t>
+      </w:r>
+      <w:r>
+        <w:t>n</w:t>
+      </w:r>
+      <w:r>
+        <w:t xml:space="preserve">strações como: </w:t>
       </w:r>
       <w:r>
         <w:rPr>
@@ -21347,11 +21667,10 @@
           <w:b/>
           <w:bCs/>
         </w:rPr>
-        <w:lastRenderedPageBreak/>
         <w:t xml:space="preserve">Média: </w:t>
       </w:r>
       <w:r>
-        <w:t>é um requisito sem o qual o sistema pode ser colocado em funcionamento, mas de forma não muito satisfatória. devem ser implementados, mas, quando não são implementados, o sistema poderá ser implementado mesmo assim, só que de forma não tao perfeita;</w:t>
+        <w:t>é um requisito sem o qual o sistema pode ser colocado em funcionamento, mas de forma não muito satisfatória devem ser implementados, mas, quando não são implementados, o sistema poderá ser implementado mesmo assim, só que de forma não tao perfeita;</w:t>
       </w:r>
     </w:p>
     <w:p>
@@ -21447,6 +21766,7 @@
       <w:bookmarkStart w:id="198" w:name="_Toc145446867"/>
       <w:bookmarkStart w:id="199" w:name="_Toc146010373"/>
       <w:r>
+        <w:lastRenderedPageBreak/>
         <w:t>Requisitos Funcionais</w:t>
       </w:r>
       <w:bookmarkEnd w:id="198"/>
@@ -22039,7 +22359,6 @@
                 <w:b w:val="0"/>
                 <w:bCs w:val="0"/>
               </w:rPr>
-              <w:lastRenderedPageBreak/>
               <w:t>RF10</w:t>
             </w:r>
           </w:p>
@@ -22853,7 +23172,11 @@
     </w:p>
     <w:p>
       <w:r>
-        <w:t>Os requisitos não funcionais de um sistema, como o nome mesmo já sugere, são requisitos do sistema que não estão directamente relacionados com os serviços específicos oferecidos pelo sistema a seus usuários. Eles podem estar relacionados às propriedades emergentes do sistema, como confiabilidade, tempo de resposta e execução de área, (Sommerville, 2009).</w:t>
+        <w:t xml:space="preserve">Os requisitos não funcionais de um sistema, como o nome mesmo já sugere, são requisitos do sistema que não estão directamente relacionados com os serviços específicos oferecidos pelo sistema a seus </w:t>
+      </w:r>
+      <w:r>
+        <w:lastRenderedPageBreak/>
+        <w:t>usuários. Eles podem estar relacionados às propriedades emergentes do sistema, como confiabilidade, tempo de resposta e execução de área, (Sommerville, 2009).</w:t>
       </w:r>
     </w:p>
     <w:tbl>
@@ -23286,7 +23609,6 @@
           <w:sz w:val="24"/>
           <w:szCs w:val="24"/>
         </w:rPr>
-        <w:lastRenderedPageBreak/>
         <w:t>Tabela 3. Requisitos Não Funcionais</w:t>
       </w:r>
       <w:bookmarkEnd w:id="204"/>
@@ -23857,6 +24179,7 @@
       <w:bookmarkStart w:id="210" w:name="_Toc145446870"/>
       <w:bookmarkStart w:id="211" w:name="_Toc146010379"/>
       <w:r>
+        <w:lastRenderedPageBreak/>
         <w:t>Modelação do Sistema Proposto</w:t>
       </w:r>
       <w:bookmarkEnd w:id="210"/>
@@ -23901,7 +24224,6 @@
         <w:rPr>
           <w:noProof/>
         </w:rPr>
-        <w:lastRenderedPageBreak/>
         <w:drawing>
           <wp:inline distT="0" distB="0" distL="0" distR="0" wp14:anchorId="3BB4EA16" wp14:editId="268532EC">
             <wp:extent cx="6120130" cy="3925019"/>
@@ -24000,7 +24322,11 @@
     </w:p>
     <w:p>
       <w:r>
-        <w:t>O diagrama de casos de uso é embasado pela visão do usuário sobre um cenário de uso de um sistema que esta sendo modelado. O caso de uso é útil por ser simples e de fácil aprendizado. O objectivo dos casos de uso, é capturar, documentar e validar requisitos, como também descrever as funcionalidades do sistema, de acordo com (Cockburn, 2001). Diagrama de casos de uso tem o objectivo de apresentar uma visão externa geral  das funcionalidades que o sistema deverá oferecer aos usuários, sem se preocupar com a implementação destas tais funcionalidades (Guedes &amp; Eduardo, 2009).</w:t>
+        <w:t xml:space="preserve">O diagrama de casos de uso é embasado pela visão do usuário sobre um cenário de uso de um sistema que esta sendo modelado. O caso de uso é útil por ser simples e de fácil aprendizado. O objectivo dos </w:t>
+      </w:r>
+      <w:r>
+        <w:lastRenderedPageBreak/>
+        <w:t>casos de uso, é capturar, documentar e validar requisitos, como também descrever as funcionalidades do sistema, de acordo com (Cockburn, 2001). Diagrama de casos de uso tem o objectivo de apresentar uma visão externa geral  das funcionalidades que o sistema deverá oferecer aos usuários, sem se preocupar com a implementação destas tais funcionalidades (Guedes &amp; Eduardo, 2009).</w:t>
       </w:r>
     </w:p>
     <w:p>
@@ -24011,7 +24337,6 @@
         <w:rPr>
           <w:noProof/>
         </w:rPr>
-        <w:lastRenderedPageBreak/>
         <w:drawing>
           <wp:inline distT="0" distB="0" distL="0" distR="0" wp14:anchorId="5EFF54E9" wp14:editId="04694BEF">
             <wp:extent cx="6120130" cy="3973830"/>
@@ -24324,6 +24649,7 @@
                 <w:b w:val="0"/>
                 <w:bCs w:val="0"/>
               </w:rPr>
+              <w:lastRenderedPageBreak/>
               <w:t>Pós-condição</w:t>
             </w:r>
           </w:p>
@@ -24394,7 +24720,6 @@
           <w:b/>
           <w:bCs/>
         </w:rPr>
-        <w:lastRenderedPageBreak/>
         <w:t>Gerir utilizador</w:t>
       </w:r>
     </w:p>
@@ -25003,6 +25328,7 @@
                 <w:b w:val="0"/>
                 <w:bCs w:val="0"/>
               </w:rPr>
+              <w:lastRenderedPageBreak/>
               <w:t>Descrição</w:t>
             </w:r>
           </w:p>
@@ -25081,7 +25407,6 @@
                 <w:b w:val="0"/>
                 <w:bCs w:val="0"/>
               </w:rPr>
-              <w:lastRenderedPageBreak/>
               <w:t>Pós-condição</w:t>
             </w:r>
           </w:p>
@@ -25630,6 +25955,7 @@
           <w:sz w:val="24"/>
           <w:szCs w:val="24"/>
         </w:rPr>
+        <w:lastRenderedPageBreak/>
         <w:t>Tabela 10. Descrição do caso de uso – fazer solicitação de serviço</w:t>
       </w:r>
       <w:bookmarkEnd w:id="232"/>
@@ -25694,7 +26020,6 @@
               <w:spacing w:line="360" w:lineRule="auto"/>
             </w:pPr>
             <w:r>
-              <w:lastRenderedPageBreak/>
               <w:t>Nome do UC07</w:t>
             </w:r>
           </w:p>
@@ -26184,6 +26509,7 @@
           <w:sz w:val="26"/>
           <w:szCs w:val="26"/>
         </w:rPr>
+        <w:lastRenderedPageBreak/>
         <w:t>Gerir rotas</w:t>
       </w:r>
     </w:p>
@@ -26290,7 +26616,6 @@
                 <w:b w:val="0"/>
                 <w:bCs w:val="0"/>
               </w:rPr>
-              <w:lastRenderedPageBreak/>
               <w:t>Descrição</w:t>
             </w:r>
           </w:p>
@@ -27502,7 +27827,13 @@
     </w:p>
     <w:p>
       <w:r>
-        <w:t xml:space="preserve">Recomendo que empresas e instituições nesse sector de serviço considerem a implementação do SGFTE como parte de sua estratégia para o transporte escolar em moçambique. </w:t>
+        <w:t xml:space="preserve">Recomendo que empresas e instituições nesse sector de serviço considerem a implementação do SGFTE como parte de sua estratégia para o transporte escolar em </w:t>
+      </w:r>
+      <w:r>
+        <w:t>M</w:t>
+      </w:r>
+      <w:r>
+        <w:t xml:space="preserve">oçambique. </w:t>
       </w:r>
     </w:p>
     <w:p>
@@ -27593,6 +27924,33 @@
         </w:numPr>
       </w:pPr>
       <w:r>
+        <w:t xml:space="preserve">Para melhor ser divulgado o sistema, recomendo o uso de publicidade para maior </w:t>
+      </w:r>
+      <w:r>
+        <w:t>abrangência</w:t>
+      </w:r>
+      <w:r>
+        <w:t xml:space="preserve"> d</w:t>
+      </w:r>
+      <w:r>
+        <w:t>o</w:t>
+      </w:r>
+      <w:r>
+        <w:t xml:space="preserve"> publico</w:t>
+      </w:r>
+      <w:r>
+        <w:t>;</w:t>
+      </w:r>
+    </w:p>
+    <w:p>
+      <w:pPr>
+        <w:pStyle w:val="PargrafodaLista"/>
+        <w:numPr>
+          <w:ilvl w:val="0"/>
+          <w:numId w:val="26"/>
+        </w:numPr>
+      </w:pPr>
+      <w:r>
         <w:t>A integração de serviços de pagamentos pelo aplicativo.</w:t>
       </w:r>
       <w:r>
@@ -27609,31 +27967,15 @@
       </w:pPr>
       <w:bookmarkStart w:id="274" w:name="_Toc145446884"/>
       <w:bookmarkStart w:id="275" w:name="_Toc146010410"/>
-      <w:proofErr w:type="spellStart"/>
       <w:r>
         <w:rPr>
           <w:lang w:val="en-US"/>
         </w:rPr>
         <w:lastRenderedPageBreak/>
-        <w:t>Referências</w:t>
-      </w:r>
-      <w:proofErr w:type="spellEnd"/>
-      <w:r>
-        <w:rPr>
-          <w:lang w:val="en-US"/>
-        </w:rPr>
-        <w:t xml:space="preserve"> </w:t>
-      </w:r>
-      <w:proofErr w:type="spellStart"/>
-      <w:r>
-        <w:rPr>
-          <w:lang w:val="en-US"/>
-        </w:rPr>
-        <w:t>Bibliográficas</w:t>
+        <w:t>Referências Bibliográficas</w:t>
       </w:r>
       <w:bookmarkEnd w:id="274"/>
       <w:bookmarkEnd w:id="275"/>
-      <w:proofErr w:type="spellEnd"/>
     </w:p>
     <w:p>
       <w:pPr>
@@ -28844,21 +29186,7 @@
         <w:rPr>
           <w:lang w:val="en-US"/>
         </w:rPr>
-        <w:t xml:space="preserve">5ª </w:t>
-      </w:r>
-      <w:proofErr w:type="spellStart"/>
-      <w:r>
-        <w:rPr>
-          <w:lang w:val="en-US"/>
-        </w:rPr>
-        <w:t>Edição</w:t>
-      </w:r>
-      <w:proofErr w:type="spellEnd"/>
-      <w:r>
-        <w:rPr>
-          <w:lang w:val="en-US"/>
-        </w:rPr>
-        <w:t>, São Paulo, Atlas;</w:t>
+        <w:t>5ª Edição, São Paulo, Atlas;</w:t>
       </w:r>
     </w:p>
     <w:p>
@@ -29708,41 +30036,32 @@
       </w:r>
     </w:p>
     <w:p>
-      <w:proofErr w:type="spellStart"/>
       <w:r>
         <w:rPr>
           <w:b/>
           <w:bCs/>
         </w:rPr>
         <w:lastRenderedPageBreak/>
-        <w:t>Ucella</w:t>
-      </w:r>
-      <w:proofErr w:type="spellEnd"/>
+        <w:t xml:space="preserve">Ucella, </w:t>
+      </w:r>
+      <w:r>
+        <w:t xml:space="preserve">P. L. </w:t>
+      </w:r>
+      <w:r>
+        <w:t xml:space="preserve">&amp; </w:t>
+      </w:r>
       <w:r>
         <w:rPr>
           <w:b/>
           <w:bCs/>
         </w:rPr>
-        <w:t xml:space="preserve">, </w:t>
-      </w:r>
-      <w:r>
-        <w:t xml:space="preserve">P. L. </w:t>
-      </w:r>
-      <w:r>
-        <w:t xml:space="preserve">&amp; </w:t>
+        <w:t>Corrêa</w:t>
       </w:r>
       <w:r>
         <w:rPr>
           <w:b/>
           <w:bCs/>
         </w:rPr>
-        <w:t>Corrêa</w:t>
-      </w:r>
-      <w:r>
-        <w:rPr>
-          <w:b/>
-          <w:bCs/>
-        </w:rPr>
         <w:t xml:space="preserve">, </w:t>
       </w:r>
       <w:r>
@@ -29754,55 +30073,22 @@
       <w:r>
         <w:t xml:space="preserve"> </w:t>
       </w:r>
-      <w:proofErr w:type="spellStart"/>
       <w:r>
         <w:rPr>
           <w:u w:val="single"/>
         </w:rPr>
-        <w:t>Gestao</w:t>
-      </w:r>
-      <w:proofErr w:type="spellEnd"/>
+        <w:t>Gestão</w:t>
+      </w:r>
       <w:r>
         <w:rPr>
           <w:u w:val="single"/>
         </w:rPr>
-        <w:t xml:space="preserve"> de Frotas: importância da implementação e utilização de </w:t>
-      </w:r>
-      <w:proofErr w:type="spellStart"/>
-      <w:r>
-        <w:rPr>
-          <w:u w:val="single"/>
-        </w:rPr>
-        <w:t>check</w:t>
-      </w:r>
-      <w:proofErr w:type="spellEnd"/>
-      <w:r>
-        <w:rPr>
-          <w:u w:val="single"/>
-        </w:rPr>
-        <w:t xml:space="preserve"> </w:t>
-      </w:r>
-      <w:proofErr w:type="spellStart"/>
-      <w:r>
-        <w:rPr>
-          <w:u w:val="single"/>
-        </w:rPr>
-        <w:t>list</w:t>
-      </w:r>
-      <w:proofErr w:type="spellEnd"/>
-      <w:r>
-        <w:rPr>
-          <w:u w:val="single"/>
-        </w:rPr>
-        <w:t xml:space="preserve"> nas operações de transporte rodoviário de cargas.</w:t>
+        <w:t xml:space="preserve"> de Frotas: importância da implementação e utilização de check list nas operações de transporte rodoviário de cargas.</w:t>
       </w:r>
       <w:r>
         <w:t xml:space="preserve"> São Paulo</w:t>
       </w:r>
       <w:r>
-        <w:rPr>
-          <w:lang w:val="en-US"/>
-        </w:rPr>
         <w:t>.</w:t>
       </w:r>
       <w:r>
@@ -30000,7 +30286,21 @@
           <w:b/>
           <w:bCs/>
         </w:rPr>
-        <w:t>FACULDADE DE CIENCIAS</w:t>
+        <w:t>FACULDADE DE CI</w:t>
+      </w:r>
+      <w:r>
+        <w:rPr>
+          <w:b/>
+          <w:bCs/>
+        </w:rPr>
+        <w:t>Ê</w:t>
+      </w:r>
+      <w:r>
+        <w:rPr>
+          <w:b/>
+          <w:bCs/>
+        </w:rPr>
+        <w:t>NCIAS</w:t>
       </w:r>
     </w:p>
     <w:p>
@@ -30123,7 +30423,10 @@
         <w:t xml:space="preserve"> escolar, o objectivo da recolha de dados é para a realização de um trabalho sobre a automatização no processo de gestão de frotas de transporte escolar em </w:t>
       </w:r>
       <w:r>
-        <w:t>moçambique</w:t>
+        <w:t>M</w:t>
+      </w:r>
+      <w:r>
+        <w:t>oçambique</w:t>
       </w:r>
       <w:r>
         <w:t xml:space="preserve">, este processo de automatização vai permitir que gestores de frotas de transporte escolar tenham acesso a informações sobre o que esta a acontecer com os veículos, condutores e alunos transportados. Este é um trabalho de licenciatura a ser realizado por Aurélio José Macie Júnior, estudante de informática pelo Departamento de </w:t>
@@ -30375,7 +30678,21 @@
           <w:b/>
           <w:bCs/>
         </w:rPr>
-        <w:t>FACULDADE DE CIENCIAS</w:t>
+        <w:t>FACULDADE DE CI</w:t>
+      </w:r>
+      <w:r>
+        <w:rPr>
+          <w:b/>
+          <w:bCs/>
+        </w:rPr>
+        <w:t>Ê</w:t>
+      </w:r>
+      <w:r>
+        <w:rPr>
+          <w:b/>
+          <w:bCs/>
+        </w:rPr>
+        <w:t>NCIAS</w:t>
       </w:r>
     </w:p>
     <w:p>
@@ -30495,7 +30812,13 @@
         <w:t>motoristas</w:t>
       </w:r>
       <w:r>
-        <w:t xml:space="preserve"> de veículos de transporte escolar, o objectivo da recolha de dados é para a realização de um trabalho sobre a automatização no processo de gestão de frotas de transporte escolar em moçambique, </w:t>
+        <w:t xml:space="preserve"> de veículos de transporte escolar, o objectivo da recolha de dados é para a realização de um trabalho sobre a automatização no processo de gestão de frotas de transporte escolar em </w:t>
+      </w:r>
+      <w:r>
+        <w:t>M</w:t>
+      </w:r>
+      <w:r>
+        <w:t xml:space="preserve">oçambique, </w:t>
       </w:r>
       <w:r>
         <w:rPr>
@@ -30534,7 +30857,19 @@
         <w:rPr>
           <w:rFonts w:cs="Times New Roman"/>
         </w:rPr>
-        <w:t>Como você gerência sua rotina diária de trabalho?</w:t>
+        <w:t>Como você ger</w:t>
+      </w:r>
+      <w:r>
+        <w:rPr>
+          <w:rFonts w:cs="Times New Roman"/>
+        </w:rPr>
+        <w:t>e</w:t>
+      </w:r>
+      <w:r>
+        <w:rPr>
+          <w:rFonts w:cs="Times New Roman"/>
+        </w:rPr>
+        <w:t>ncia sua rotina diária de trabalho?</w:t>
       </w:r>
     </w:p>
     <w:p>
@@ -30549,7 +30884,19 @@
         <w:rPr>
           <w:rFonts w:cs="Times New Roman"/>
         </w:rPr>
-        <w:t>Como você verifica se o veículo esta em condições antes de iniciar o trajeto?</w:t>
+        <w:t>Como você verifica se o veículo esta em condições antes de iniciar o traje</w:t>
+      </w:r>
+      <w:r>
+        <w:rPr>
+          <w:rFonts w:cs="Times New Roman"/>
+        </w:rPr>
+        <w:t>c</w:t>
+      </w:r>
+      <w:r>
+        <w:rPr>
+          <w:rFonts w:cs="Times New Roman"/>
+        </w:rPr>
+        <w:t>to?</w:t>
       </w:r>
     </w:p>
     <w:p>
@@ -30703,7 +31050,31 @@
     </w:p>
     <w:p>
       <w:r>
-        <w:t>Para ter acesso ao sistema, o utilizador deverá introduzir dados como e-mail e senha após ter sido cadastrado com sucesso.</w:t>
+        <w:t xml:space="preserve">Para ter acesso ao sistema, o utilizador deverá introduzir dados como </w:t>
+      </w:r>
+      <w:r>
+        <w:rPr>
+          <w:i/>
+          <w:iCs/>
+        </w:rPr>
+        <w:t>e</w:t>
+      </w:r>
+      <w:r>
+        <w:rPr>
+          <w:i/>
+          <w:iCs/>
+        </w:rPr>
+        <w:t>-</w:t>
+      </w:r>
+      <w:r>
+        <w:rPr>
+          <w:i/>
+          <w:iCs/>
+        </w:rPr>
+        <w:t>mail</w:t>
+      </w:r>
+      <w:r>
+        <w:t xml:space="preserve"> e senha após ter sido cadastrado com sucesso.</w:t>
       </w:r>
     </w:p>
     <w:p>

</xml_diff>